<commit_message>
updated the CSC440TopDollarDeals_Domain_Model.docx for iteration3
</commit_message>
<xml_diff>
--- a/Deliverbles/Iteration3/CSC440TopDollarDeals_Domain_Model.docx
+++ b/Deliverbles/Iteration3/CSC440TopDollarDeals_Domain_Model.docx
@@ -25,8 +25,6 @@
         </w:rPr>
         <w:t xml:space="preserve"> Domain Model</w:t>
       </w:r>
-      <w:bookmarkStart w:id="0" w:name="_GoBack"/>
-      <w:bookmarkEnd w:id="0"/>
     </w:p>
     <w:p>
       <w:pPr>
@@ -39,15 +37,16 @@
         <w:ind w:left="-720"/>
         <w:jc w:val="center"/>
       </w:pPr>
+      <w:bookmarkStart w:id="0" w:name="_GoBack"/>
       <w:r>
         <w:rPr>
           <w:noProof/>
         </w:rPr>
         <w:drawing>
           <wp:inline distT="0" distB="0" distL="0" distR="0">
-            <wp:extent cx="6391275" cy="3438525"/>
+            <wp:extent cx="6391275" cy="2905125"/>
             <wp:effectExtent l="228600" t="228600" r="238125" b="238125"/>
-            <wp:docPr id="3" name="Picture 3"/>
+            <wp:docPr id="1" name="Picture 1"/>
             <wp:cNvGraphicFramePr>
               <a:graphicFrameLocks xmlns:a="http://schemas.openxmlformats.org/drawingml/2006/main" noChangeAspect="1"/>
             </wp:cNvGraphicFramePr>
@@ -55,7 +54,7 @@
               <a:graphicData uri="http://schemas.openxmlformats.org/drawingml/2006/picture">
                 <pic:pic xmlns:pic="http://schemas.openxmlformats.org/drawingml/2006/picture">
                   <pic:nvPicPr>
-                    <pic:cNvPr id="0" name="Picture 3"/>
+                    <pic:cNvPr id="0" name="Picture 1"/>
                     <pic:cNvPicPr>
                       <a:picLocks noChangeAspect="1" noChangeArrowheads="1"/>
                     </pic:cNvPicPr>
@@ -76,7 +75,7 @@
                   <pic:spPr bwMode="auto">
                     <a:xfrm>
                       <a:off x="0" y="0"/>
-                      <a:ext cx="6391275" cy="3438525"/>
+                      <a:ext cx="6391275" cy="2905125"/>
                     </a:xfrm>
                     <a:prstGeom prst="rect">
                       <a:avLst/>
@@ -100,6 +99,7 @@
           </wp:inline>
         </w:drawing>
       </w:r>
+      <w:bookmarkEnd w:id="0"/>
     </w:p>
     <w:sectPr>
       <w:pgSz w:w="12240" w:h="15840"/>

</xml_diff>

<commit_message>
updated CSC440TopDollarDeals_Domain_Model.docx - removed Store info
</commit_message>
<xml_diff>
--- a/Deliverbles/Iteration3/CSC440TopDollarDeals_Domain_Model.docx
+++ b/Deliverbles/Iteration3/CSC440TopDollarDeals_Domain_Model.docx
@@ -37,16 +37,15 @@
         <w:ind w:left="-720"/>
         <w:jc w:val="center"/>
       </w:pPr>
-      <w:bookmarkStart w:id="0" w:name="_GoBack"/>
       <w:r>
         <w:rPr>
           <w:noProof/>
         </w:rPr>
         <w:drawing>
           <wp:inline distT="0" distB="0" distL="0" distR="0">
-            <wp:extent cx="6391275" cy="2905125"/>
-            <wp:effectExtent l="228600" t="228600" r="238125" b="238125"/>
-            <wp:docPr id="1" name="Picture 1"/>
+            <wp:extent cx="6400800" cy="3705225"/>
+            <wp:effectExtent l="228600" t="228600" r="228600" b="238125"/>
+            <wp:docPr id="2" name="Picture 2"/>
             <wp:cNvGraphicFramePr>
               <a:graphicFrameLocks xmlns:a="http://schemas.openxmlformats.org/drawingml/2006/main" noChangeAspect="1"/>
             </wp:cNvGraphicFramePr>
@@ -75,7 +74,7 @@
                   <pic:spPr bwMode="auto">
                     <a:xfrm>
                       <a:off x="0" y="0"/>
-                      <a:ext cx="6391275" cy="2905125"/>
+                      <a:ext cx="6400800" cy="3705225"/>
                     </a:xfrm>
                     <a:prstGeom prst="rect">
                       <a:avLst/>
@@ -99,6 +98,7 @@
           </wp:inline>
         </w:drawing>
       </w:r>
+      <w:bookmarkStart w:id="0" w:name="_GoBack"/>
       <w:bookmarkEnd w:id="0"/>
     </w:p>
     <w:sectPr>

</xml_diff>